<commit_message>
Actualizando manual y varios
</commit_message>
<xml_diff>
--- a/Documentos/manualDespliegue.docx
+++ b/Documentos/manualDespliegue.docx
@@ -1,6 +1,6 @@
 
 <file path=word/document.xml><?xml version="1.0" encoding="utf-8"?>
-<w:document xmlns:wpc="http://schemas.microsoft.com/office/word/2010/wordprocessingCanvas" xmlns:cx="http://schemas.microsoft.com/office/drawing/2014/chartex" xmlns:cx1="http://schemas.microsoft.com/office/drawing/2015/9/8/chartex" xmlns:cx2="http://schemas.microsoft.com/office/drawing/2015/10/21/chartex" xmlns:cx3="http://schemas.microsoft.com/office/drawing/2016/5/9/chartex" xmlns:cx4="http://schemas.microsoft.com/office/drawing/2016/5/10/chartex" xmlns:cx5="http://schemas.microsoft.com/office/drawing/2016/5/11/chartex" xmlns:cx6="http://schemas.microsoft.com/office/drawing/2016/5/12/chartex" xmlns:cx7="http://schemas.microsoft.com/office/drawing/2016/5/13/chartex" xmlns:cx8="http://schemas.microsoft.com/office/drawing/2016/5/14/chartex" xmlns:mc="http://schemas.openxmlformats.org/markup-compatibility/2006" xmlns:aink="http://schemas.microsoft.com/office/drawing/2016/ink" xmlns:am3d="http://schemas.microsoft.com/office/drawing/2017/model3d" xmlns:o="urn:schemas-microsoft-com:office:office" xmlns:oel="http://schemas.microsoft.com/office/2019/extlst" xmlns:r="http://schemas.openxmlformats.org/officeDocument/2006/relationships" xmlns:m="http://schemas.openxmlformats.org/officeDocument/2006/math" xmlns:v="urn:schemas-microsoft-com:vml" xmlns:wp14="http://schemas.microsoft.com/office/word/2010/wordprocessingDrawing" xmlns:wp="http://schemas.openxmlformats.org/drawingml/2006/wordprocessingDrawing" xmlns:w10="urn:schemas-microsoft-com:office:word" xmlns:w="http://schemas.openxmlformats.org/wordprocessingml/2006/main" xmlns:w14="http://schemas.microsoft.com/office/word/2010/wordml" xmlns:w15="http://schemas.microsoft.com/office/word/2012/wordml" xmlns:w16cex="http://schemas.microsoft.com/office/word/2018/wordml/cex" xmlns:w16cid="http://schemas.microsoft.com/office/word/2016/wordml/cid" xmlns:w16="http://schemas.microsoft.com/office/word/2018/wordml" xmlns:w16du="http://schemas.microsoft.com/office/word/2023/wordml/word16du" xmlns:w16sdtdh="http://schemas.microsoft.com/office/word/2020/wordml/sdtdatahash" xmlns:w16se="http://schemas.microsoft.com/office/word/2015/wordml/symex" xmlns:wpg="http://schemas.microsoft.com/office/word/2010/wordprocessingGroup" xmlns:wpi="http://schemas.microsoft.com/office/word/2010/wordprocessingInk" xmlns:wne="http://schemas.microsoft.com/office/word/2006/wordml" xmlns:wps="http://schemas.microsoft.com/office/word/2010/wordprocessingShape" mc:Ignorable="w14 w15 w16se w16cid w16 w16cex w16sdtdh wp14">
+<w:document xmlns:wpc="http://schemas.microsoft.com/office/word/2010/wordprocessingCanvas" xmlns:cx="http://schemas.microsoft.com/office/drawing/2014/chartex" xmlns:cx1="http://schemas.microsoft.com/office/drawing/2015/9/8/chartex" xmlns:cx2="http://schemas.microsoft.com/office/drawing/2015/10/21/chartex" xmlns:cx3="http://schemas.microsoft.com/office/drawing/2016/5/9/chartex" xmlns:cx4="http://schemas.microsoft.com/office/drawing/2016/5/10/chartex" xmlns:cx5="http://schemas.microsoft.com/office/drawing/2016/5/11/chartex" xmlns:cx6="http://schemas.microsoft.com/office/drawing/2016/5/12/chartex" xmlns:cx7="http://schemas.microsoft.com/office/drawing/2016/5/13/chartex" xmlns:cx8="http://schemas.microsoft.com/office/drawing/2016/5/14/chartex" xmlns:mc="http://schemas.openxmlformats.org/markup-compatibility/2006" xmlns:aink="http://schemas.microsoft.com/office/drawing/2016/ink" xmlns:am3d="http://schemas.microsoft.com/office/drawing/2017/model3d" xmlns:o="urn:schemas-microsoft-com:office:office" xmlns:oel="http://schemas.microsoft.com/office/2019/extlst" xmlns:r="http://schemas.openxmlformats.org/officeDocument/2006/relationships" xmlns:m="http://schemas.openxmlformats.org/officeDocument/2006/math" xmlns:v="urn:schemas-microsoft-com:vml" xmlns:wp14="http://schemas.microsoft.com/office/word/2010/wordprocessingDrawing" xmlns:wp="http://schemas.openxmlformats.org/drawingml/2006/wordprocessingDrawing" xmlns:w10="urn:schemas-microsoft-com:office:word" xmlns:w="http://schemas.openxmlformats.org/wordprocessingml/2006/main" xmlns:w14="http://schemas.microsoft.com/office/word/2010/wordml" xmlns:w15="http://schemas.microsoft.com/office/word/2012/wordml" xmlns:w16cex="http://schemas.microsoft.com/office/word/2018/wordml/cex" xmlns:w16cid="http://schemas.microsoft.com/office/word/2016/wordml/cid" xmlns:w16="http://schemas.microsoft.com/office/word/2018/wordml" xmlns:w16sdtdh="http://schemas.microsoft.com/office/word/2020/wordml/sdtdatahash" xmlns:w16se="http://schemas.microsoft.com/office/word/2015/wordml/symex" xmlns:wpg="http://schemas.microsoft.com/office/word/2010/wordprocessingGroup" xmlns:wpi="http://schemas.microsoft.com/office/word/2010/wordprocessingInk" xmlns:wne="http://schemas.microsoft.com/office/word/2006/wordml" xmlns:wps="http://schemas.microsoft.com/office/word/2010/wordprocessingShape" mc:Ignorable="w14 w15 w16se w16cid w16 w16cex w16sdtdh wp14">
   <w:body>
     <w:p>
       <w:pPr>
@@ -375,7 +375,7 @@
     </w:p>
     <w:p>
       <w:pPr>
-        <w:pStyle w:val="Heading1"/>
+        <w:pStyle w:val="Ttulo1"/>
         <w:jc w:val="both"/>
         <w:rPr>
           <w:rFonts w:asciiTheme="minorHAnsi" w:hAnsiTheme="minorHAnsi" w:cstheme="minorHAnsi"/>
@@ -409,7 +409,7 @@
     </w:p>
     <w:p>
       <w:pPr>
-        <w:pStyle w:val="Heading1"/>
+        <w:pStyle w:val="Ttulo1"/>
         <w:jc w:val="both"/>
         <w:rPr>
           <w:noProof w:val="0"/>
@@ -438,7 +438,7 @@
     </w:p>
     <w:p>
       <w:pPr>
-        <w:pStyle w:val="Heading1"/>
+        <w:pStyle w:val="Ttulo1"/>
         <w:jc w:val="both"/>
         <w:rPr>
           <w:noProof w:val="0"/>
@@ -453,7 +453,7 @@
     </w:p>
     <w:p>
       <w:pPr>
-        <w:pStyle w:val="ListParagraph"/>
+        <w:pStyle w:val="Prrafodelista"/>
         <w:numPr>
           <w:ilvl w:val="0"/>
           <w:numId w:val="5"/>
@@ -472,7 +472,7 @@
     </w:p>
     <w:p>
       <w:pPr>
-        <w:pStyle w:val="ListParagraph"/>
+        <w:pStyle w:val="Prrafodelista"/>
         <w:numPr>
           <w:ilvl w:val="0"/>
           <w:numId w:val="5"/>
@@ -491,7 +491,7 @@
     </w:p>
     <w:p>
       <w:pPr>
-        <w:pStyle w:val="ListParagraph"/>
+        <w:pStyle w:val="Prrafodelista"/>
         <w:shd w:val="clear" w:color="auto" w:fill="1E1E1E"/>
         <w:spacing w:after="0" w:line="270" w:lineRule="atLeast"/>
         <w:ind w:left="360"/>
@@ -517,7 +517,7 @@
     </w:p>
     <w:p>
       <w:pPr>
-        <w:pStyle w:val="ListParagraph"/>
+        <w:pStyle w:val="Prrafodelista"/>
         <w:numPr>
           <w:ilvl w:val="0"/>
           <w:numId w:val="5"/>
@@ -536,7 +536,7 @@
     </w:p>
     <w:p>
       <w:pPr>
-        <w:pStyle w:val="ListParagraph"/>
+        <w:pStyle w:val="Prrafodelista"/>
         <w:shd w:val="clear" w:color="auto" w:fill="1E1E1E"/>
         <w:spacing w:after="0" w:line="270" w:lineRule="atLeast"/>
         <w:ind w:left="360"/>
@@ -547,22 +547,24 @@
           <w:color w:val="D4D4D4"/>
           <w:sz w:val="18"/>
           <w:szCs w:val="18"/>
-        </w:rPr>
-      </w:pPr>
-      <w:r>
-        <w:rPr>
-          <w:rFonts w:ascii="Courier New" w:eastAsia="Times New Roman" w:hAnsi="Courier New" w:cs="Courier New"/>
-          <w:noProof w:val="0"/>
-          <w:color w:val="D4D4D4"/>
-          <w:sz w:val="18"/>
-          <w:szCs w:val="18"/>
+          <w:lang w:val="en-US"/>
+        </w:rPr>
+      </w:pPr>
+      <w:r>
+        <w:rPr>
+          <w:rFonts w:ascii="Courier New" w:eastAsia="Times New Roman" w:hAnsi="Courier New" w:cs="Courier New"/>
+          <w:noProof w:val="0"/>
+          <w:color w:val="D4D4D4"/>
+          <w:sz w:val="18"/>
+          <w:szCs w:val="18"/>
+          <w:lang w:val="en-US"/>
         </w:rPr>
         <w:t>sudo apt install wget curl ca-certificates</w:t>
       </w:r>
     </w:p>
     <w:p>
       <w:pPr>
-        <w:pStyle w:val="ListParagraph"/>
+        <w:pStyle w:val="Prrafodelista"/>
         <w:numPr>
           <w:ilvl w:val="0"/>
           <w:numId w:val="5"/>
@@ -581,7 +583,7 @@
     </w:p>
     <w:p>
       <w:pPr>
-        <w:pStyle w:val="ListParagraph"/>
+        <w:pStyle w:val="Prrafodelista"/>
         <w:shd w:val="clear" w:color="auto" w:fill="1E1E1E"/>
         <w:spacing w:after="0" w:line="270" w:lineRule="atLeast"/>
         <w:ind w:left="360"/>
@@ -627,7 +629,7 @@
     </w:p>
     <w:p>
       <w:pPr>
-        <w:pStyle w:val="ListParagraph"/>
+        <w:pStyle w:val="Prrafodelista"/>
         <w:shd w:val="clear" w:color="auto" w:fill="1E1E1E"/>
         <w:spacing w:after="0" w:line="270" w:lineRule="atLeast"/>
         <w:ind w:left="360"/>
@@ -673,7 +675,7 @@
     </w:p>
     <w:p>
       <w:pPr>
-        <w:pStyle w:val="ListParagraph"/>
+        <w:pStyle w:val="Prrafodelista"/>
         <w:shd w:val="clear" w:color="auto" w:fill="1E1E1E"/>
         <w:spacing w:after="0" w:line="270" w:lineRule="atLeast"/>
         <w:ind w:left="360"/>
@@ -684,22 +686,24 @@
           <w:color w:val="D4D4D4"/>
           <w:sz w:val="18"/>
           <w:szCs w:val="18"/>
-        </w:rPr>
-      </w:pPr>
-      <w:r>
-        <w:rPr>
-          <w:rFonts w:ascii="Courier New" w:eastAsia="Times New Roman" w:hAnsi="Courier New" w:cs="Courier New"/>
-          <w:noProof w:val="0"/>
-          <w:color w:val="D4D4D4"/>
-          <w:sz w:val="18"/>
-          <w:szCs w:val="18"/>
+          <w:lang w:val="en-US"/>
+        </w:rPr>
+      </w:pPr>
+      <w:r>
+        <w:rPr>
+          <w:rFonts w:ascii="Courier New" w:eastAsia="Times New Roman" w:hAnsi="Courier New" w:cs="Courier New"/>
+          <w:noProof w:val="0"/>
+          <w:color w:val="D4D4D4"/>
+          <w:sz w:val="18"/>
+          <w:szCs w:val="18"/>
+          <w:lang w:val="en-US"/>
         </w:rPr>
         <w:t>sudo apt-get update</w:t>
       </w:r>
     </w:p>
     <w:p>
       <w:pPr>
-        <w:pStyle w:val="ListParagraph"/>
+        <w:pStyle w:val="Prrafodelista"/>
         <w:shd w:val="clear" w:color="auto" w:fill="1E1E1E"/>
         <w:spacing w:after="0" w:line="270" w:lineRule="atLeast"/>
         <w:ind w:left="360"/>
@@ -710,22 +714,24 @@
           <w:color w:val="D4D4D4"/>
           <w:sz w:val="18"/>
           <w:szCs w:val="18"/>
-        </w:rPr>
-      </w:pPr>
-      <w:r>
-        <w:rPr>
-          <w:rFonts w:ascii="Courier New" w:eastAsia="Times New Roman" w:hAnsi="Courier New" w:cs="Courier New"/>
-          <w:noProof w:val="0"/>
-          <w:color w:val="D4D4D4"/>
-          <w:sz w:val="18"/>
-          <w:szCs w:val="18"/>
+          <w:lang w:val="en-US"/>
+        </w:rPr>
+      </w:pPr>
+      <w:r>
+        <w:rPr>
+          <w:rFonts w:ascii="Courier New" w:eastAsia="Times New Roman" w:hAnsi="Courier New" w:cs="Courier New"/>
+          <w:noProof w:val="0"/>
+          <w:color w:val="D4D4D4"/>
+          <w:sz w:val="18"/>
+          <w:szCs w:val="18"/>
+          <w:lang w:val="en-US"/>
         </w:rPr>
         <w:t>sudo apt-get -y install postgresql-13</w:t>
       </w:r>
     </w:p>
     <w:p>
       <w:pPr>
-        <w:pStyle w:val="ListParagraph"/>
+        <w:pStyle w:val="Prrafodelista"/>
         <w:numPr>
           <w:ilvl w:val="0"/>
           <w:numId w:val="5"/>
@@ -744,7 +750,7 @@
     </w:p>
     <w:p>
       <w:pPr>
-        <w:pStyle w:val="ListParagraph"/>
+        <w:pStyle w:val="Prrafodelista"/>
         <w:shd w:val="clear" w:color="auto" w:fill="1E1E1E"/>
         <w:spacing w:after="0" w:line="270" w:lineRule="atLeast"/>
         <w:ind w:left="360"/>
@@ -770,7 +776,7 @@
     </w:p>
     <w:p>
       <w:pPr>
-        <w:pStyle w:val="ListParagraph"/>
+        <w:pStyle w:val="Prrafodelista"/>
         <w:shd w:val="clear" w:color="auto" w:fill="1E1E1E"/>
         <w:spacing w:after="0" w:line="270" w:lineRule="atLeast"/>
         <w:ind w:left="360"/>
@@ -796,7 +802,7 @@
     </w:p>
     <w:p>
       <w:pPr>
-        <w:pStyle w:val="ListParagraph"/>
+        <w:pStyle w:val="Prrafodelista"/>
         <w:shd w:val="clear" w:color="auto" w:fill="1E1E1E"/>
         <w:spacing w:after="0" w:line="270" w:lineRule="atLeast"/>
         <w:ind w:left="360"/>
@@ -807,22 +813,24 @@
           <w:color w:val="D4D4D4"/>
           <w:sz w:val="18"/>
           <w:szCs w:val="18"/>
-        </w:rPr>
-      </w:pPr>
-      <w:r>
-        <w:rPr>
-          <w:rFonts w:ascii="Courier New" w:eastAsia="Times New Roman" w:hAnsi="Courier New" w:cs="Courier New"/>
-          <w:noProof w:val="0"/>
-          <w:color w:val="D4D4D4"/>
-          <w:sz w:val="18"/>
-          <w:szCs w:val="18"/>
+          <w:lang w:val="en-US"/>
+        </w:rPr>
+      </w:pPr>
+      <w:r>
+        <w:rPr>
+          <w:rFonts w:ascii="Courier New" w:eastAsia="Times New Roman" w:hAnsi="Courier New" w:cs="Courier New"/>
+          <w:noProof w:val="0"/>
+          <w:color w:val="D4D4D4"/>
+          <w:sz w:val="18"/>
+          <w:szCs w:val="18"/>
+          <w:lang w:val="en-US"/>
         </w:rPr>
         <w:t>alter user postgres with password 'nuevaContraseña';</w:t>
       </w:r>
     </w:p>
     <w:p>
       <w:pPr>
-        <w:pStyle w:val="ListParagraph"/>
+        <w:pStyle w:val="Prrafodelista"/>
         <w:numPr>
           <w:ilvl w:val="0"/>
           <w:numId w:val="5"/>
@@ -841,7 +849,7 @@
     </w:p>
     <w:p>
       <w:pPr>
-        <w:pStyle w:val="ListParagraph"/>
+        <w:pStyle w:val="Prrafodelista"/>
         <w:shd w:val="clear" w:color="auto" w:fill="1E1E1E"/>
         <w:spacing w:after="0" w:line="270" w:lineRule="atLeast"/>
         <w:ind w:left="360"/>
@@ -867,7 +875,7 @@
     </w:p>
     <w:p>
       <w:pPr>
-        <w:pStyle w:val="ListParagraph"/>
+        <w:pStyle w:val="Prrafodelista"/>
         <w:numPr>
           <w:ilvl w:val="0"/>
           <w:numId w:val="5"/>
@@ -886,7 +894,7 @@
     </w:p>
     <w:p>
       <w:pPr>
-        <w:pStyle w:val="ListParagraph"/>
+        <w:pStyle w:val="Prrafodelista"/>
         <w:shd w:val="clear" w:color="auto" w:fill="1E1E1E"/>
         <w:spacing w:after="0" w:line="270" w:lineRule="atLeast"/>
         <w:ind w:left="360"/>
@@ -967,15 +975,17 @@
           <w:color w:val="D4D4D4"/>
           <w:sz w:val="18"/>
           <w:szCs w:val="18"/>
-        </w:rPr>
-      </w:pPr>
-      <w:r>
-        <w:rPr>
-          <w:rFonts w:ascii="Courier New" w:eastAsia="Times New Roman" w:hAnsi="Courier New" w:cs="Courier New"/>
-          <w:noProof w:val="0"/>
-          <w:color w:val="D4D4D4"/>
-          <w:sz w:val="18"/>
-          <w:szCs w:val="18"/>
+          <w:lang w:val="en-US"/>
+        </w:rPr>
+      </w:pPr>
+      <w:r>
+        <w:rPr>
+          <w:rFonts w:ascii="Courier New" w:eastAsia="Times New Roman" w:hAnsi="Courier New" w:cs="Courier New"/>
+          <w:noProof w:val="0"/>
+          <w:color w:val="D4D4D4"/>
+          <w:sz w:val="18"/>
+          <w:szCs w:val="18"/>
+          <w:lang w:val="en-US"/>
         </w:rPr>
         <w:t>host    all             all             localhost/</w:t>
       </w:r>
@@ -986,6 +996,7 @@
           <w:color w:val="B5CEA8"/>
           <w:sz w:val="18"/>
           <w:szCs w:val="18"/>
+          <w:lang w:val="en-US"/>
         </w:rPr>
         <w:t>32</w:t>
       </w:r>
@@ -996,6 +1007,7 @@
           <w:color w:val="D4D4D4"/>
           <w:sz w:val="18"/>
           <w:szCs w:val="18"/>
+          <w:lang w:val="en-US"/>
         </w:rPr>
         <w:t>   md5</w:t>
       </w:r>
@@ -1012,15 +1024,17 @@
           <w:color w:val="D4D4D4"/>
           <w:sz w:val="18"/>
           <w:szCs w:val="18"/>
-        </w:rPr>
-      </w:pPr>
-      <w:r>
-        <w:rPr>
-          <w:rFonts w:ascii="Courier New" w:eastAsia="Times New Roman" w:hAnsi="Courier New" w:cs="Courier New"/>
-          <w:noProof w:val="0"/>
-          <w:color w:val="D4D4D4"/>
-          <w:sz w:val="18"/>
-          <w:szCs w:val="18"/>
+          <w:lang w:val="en-US"/>
+        </w:rPr>
+      </w:pPr>
+      <w:r>
+        <w:rPr>
+          <w:rFonts w:ascii="Courier New" w:eastAsia="Times New Roman" w:hAnsi="Courier New" w:cs="Courier New"/>
+          <w:noProof w:val="0"/>
+          <w:color w:val="D4D4D4"/>
+          <w:sz w:val="18"/>
+          <w:szCs w:val="18"/>
+          <w:lang w:val="en-US"/>
         </w:rPr>
         <w:t>host    all             all             </w:t>
       </w:r>
@@ -1031,6 +1045,7 @@
           <w:color w:val="B5CEA8"/>
           <w:sz w:val="18"/>
           <w:szCs w:val="18"/>
+          <w:lang w:val="en-US"/>
         </w:rPr>
         <w:t>ip_instancia</w:t>
       </w:r>
@@ -1041,6 +1056,7 @@
           <w:color w:val="D4D4D4"/>
           <w:sz w:val="18"/>
           <w:szCs w:val="18"/>
+          <w:lang w:val="en-US"/>
         </w:rPr>
         <w:t>/</w:t>
       </w:r>
@@ -1051,6 +1067,7 @@
           <w:color w:val="B5CEA8"/>
           <w:sz w:val="18"/>
           <w:szCs w:val="18"/>
+          <w:lang w:val="en-US"/>
         </w:rPr>
         <w:t>32</w:t>
       </w:r>
@@ -1061,6 +1078,7 @@
           <w:color w:val="D4D4D4"/>
           <w:sz w:val="18"/>
           <w:szCs w:val="18"/>
+          <w:lang w:val="en-US"/>
         </w:rPr>
         <w:t>   md5</w:t>
       </w:r>
@@ -1077,15 +1095,17 @@
           <w:color w:val="D4D4D4"/>
           <w:sz w:val="18"/>
           <w:szCs w:val="18"/>
-        </w:rPr>
-      </w:pPr>
-      <w:r>
-        <w:rPr>
-          <w:rFonts w:ascii="Courier New" w:eastAsia="Times New Roman" w:hAnsi="Courier New" w:cs="Courier New"/>
-          <w:noProof w:val="0"/>
-          <w:color w:val="D4D4D4"/>
-          <w:sz w:val="18"/>
-          <w:szCs w:val="18"/>
+          <w:lang w:val="en-US"/>
+        </w:rPr>
+      </w:pPr>
+      <w:r>
+        <w:rPr>
+          <w:rFonts w:ascii="Courier New" w:eastAsia="Times New Roman" w:hAnsi="Courier New" w:cs="Courier New"/>
+          <w:noProof w:val="0"/>
+          <w:color w:val="D4D4D4"/>
+          <w:sz w:val="18"/>
+          <w:szCs w:val="18"/>
+          <w:lang w:val="en-US"/>
         </w:rPr>
         <w:t>host    all             all             </w:t>
       </w:r>
@@ -1096,6 +1116,7 @@
           <w:color w:val="B5CEA8"/>
           <w:sz w:val="18"/>
           <w:szCs w:val="18"/>
+          <w:lang w:val="en-US"/>
         </w:rPr>
         <w:t>ip_conexion_remota</w:t>
       </w:r>
@@ -1106,6 +1127,7 @@
           <w:color w:val="D4D4D4"/>
           <w:sz w:val="18"/>
           <w:szCs w:val="18"/>
+          <w:lang w:val="en-US"/>
         </w:rPr>
         <w:t>/</w:t>
       </w:r>
@@ -1116,6 +1138,7 @@
           <w:color w:val="B5CEA8"/>
           <w:sz w:val="18"/>
           <w:szCs w:val="18"/>
+          <w:lang w:val="en-US"/>
         </w:rPr>
         <w:t>32</w:t>
       </w:r>
@@ -1126,13 +1149,14 @@
           <w:color w:val="D4D4D4"/>
           <w:sz w:val="18"/>
           <w:szCs w:val="18"/>
+          <w:lang w:val="en-US"/>
         </w:rPr>
         <w:t>   md5</w:t>
       </w:r>
     </w:p>
     <w:p>
       <w:pPr>
-        <w:pStyle w:val="ListParagraph"/>
+        <w:pStyle w:val="Prrafodelista"/>
         <w:numPr>
           <w:ilvl w:val="0"/>
           <w:numId w:val="5"/>
@@ -1159,7 +1183,7 @@
     </w:p>
     <w:p>
       <w:pPr>
-        <w:pStyle w:val="ListParagraph"/>
+        <w:pStyle w:val="Prrafodelista"/>
         <w:shd w:val="clear" w:color="auto" w:fill="1E1E1E"/>
         <w:spacing w:after="0" w:line="270" w:lineRule="atLeast"/>
         <w:ind w:left="360"/>
@@ -1249,7 +1273,7 @@
     </w:p>
     <w:p>
       <w:pPr>
-        <w:pStyle w:val="ListParagraph"/>
+        <w:pStyle w:val="Prrafodelista"/>
         <w:numPr>
           <w:ilvl w:val="0"/>
           <w:numId w:val="5"/>
@@ -1384,7 +1408,7 @@
     </w:p>
     <w:p>
       <w:pPr>
-        <w:pStyle w:val="ListParagraph"/>
+        <w:pStyle w:val="Prrafodelista"/>
         <w:numPr>
           <w:ilvl w:val="0"/>
           <w:numId w:val="5"/>
@@ -1489,7 +1513,7 @@
     </w:p>
     <w:p>
       <w:pPr>
-        <w:pStyle w:val="ListParagraph"/>
+        <w:pStyle w:val="Prrafodelista"/>
         <w:numPr>
           <w:ilvl w:val="0"/>
           <w:numId w:val="5"/>
@@ -1532,7 +1556,7 @@
     </w:p>
     <w:p>
       <w:pPr>
-        <w:pStyle w:val="ListParagraph"/>
+        <w:pStyle w:val="Prrafodelista"/>
         <w:numPr>
           <w:ilvl w:val="0"/>
           <w:numId w:val="5"/>
@@ -1560,15 +1584,19 @@
           <w:color w:val="D4D4D4"/>
           <w:sz w:val="18"/>
           <w:szCs w:val="18"/>
-        </w:rPr>
-      </w:pPr>
-      <w:r>
-        <w:rPr>
-          <w:rFonts w:ascii="Courier New" w:eastAsia="Times New Roman" w:hAnsi="Courier New" w:cs="Courier New"/>
-          <w:noProof w:val="0"/>
-          <w:color w:val="D4D4D4"/>
-          <w:sz w:val="18"/>
-          <w:szCs w:val="18"/>
+          <w:lang w:val="en-US"/>
+        </w:rPr>
+      </w:pPr>
+      <w:bookmarkStart w:id="0" w:name="OLE_LINK1"/>
+      <w:bookmarkStart w:id="1" w:name="OLE_LINK2"/>
+      <w:r>
+        <w:rPr>
+          <w:rFonts w:ascii="Courier New" w:eastAsia="Times New Roman" w:hAnsi="Courier New" w:cs="Courier New"/>
+          <w:noProof w:val="0"/>
+          <w:color w:val="D4D4D4"/>
+          <w:sz w:val="18"/>
+          <w:szCs w:val="18"/>
+          <w:lang w:val="en-US"/>
         </w:rPr>
         <w:t>sudo npm i -g node-gyp</w:t>
       </w:r>
@@ -1584,30 +1612,39 @@
           <w:color w:val="D4D4D4"/>
           <w:sz w:val="18"/>
           <w:szCs w:val="18"/>
-        </w:rPr>
-      </w:pPr>
-      <w:r>
-        <w:rPr>
-          <w:rFonts w:ascii="Courier New" w:eastAsia="Times New Roman" w:hAnsi="Courier New" w:cs="Courier New"/>
-          <w:noProof w:val="0"/>
-          <w:color w:val="D4D4D4"/>
-          <w:sz w:val="18"/>
-          <w:szCs w:val="18"/>
+          <w:lang w:val="en-US"/>
+        </w:rPr>
+      </w:pPr>
+      <w:bookmarkStart w:id="2" w:name="OLE_LINK3"/>
+      <w:bookmarkStart w:id="3" w:name="OLE_LINK4"/>
+      <w:bookmarkEnd w:id="0"/>
+      <w:bookmarkEnd w:id="1"/>
+      <w:r>
+        <w:rPr>
+          <w:rFonts w:ascii="Courier New" w:eastAsia="Times New Roman" w:hAnsi="Courier New" w:cs="Courier New"/>
+          <w:noProof w:val="0"/>
+          <w:color w:val="D4D4D4"/>
+          <w:sz w:val="18"/>
+          <w:szCs w:val="18"/>
+          <w:lang w:val="en-US"/>
         </w:rPr>
         <w:t>sudo npm I -g node-pre-gyp</w:t>
       </w:r>
     </w:p>
-    <w:p>
-      <w:pPr>
-        <w:jc w:val="both"/>
-        <w:rPr>
-          <w:noProof w:val="0"/>
-        </w:rPr>
-      </w:pPr>
-    </w:p>
-    <w:p>
-      <w:pPr>
-        <w:pStyle w:val="ListParagraph"/>
+    <w:bookmarkEnd w:id="2"/>
+    <w:bookmarkEnd w:id="3"/>
+    <w:p>
+      <w:pPr>
+        <w:jc w:val="both"/>
+        <w:rPr>
+          <w:noProof w:val="0"/>
+          <w:lang w:val="en-US"/>
+        </w:rPr>
+      </w:pPr>
+    </w:p>
+    <w:p>
+      <w:pPr>
+        <w:pStyle w:val="Prrafodelista"/>
         <w:numPr>
           <w:ilvl w:val="0"/>
           <w:numId w:val="5"/>
@@ -1668,7 +1705,7 @@
     </w:p>
     <w:p>
       <w:pPr>
-        <w:pStyle w:val="ListParagraph"/>
+        <w:pStyle w:val="Prrafodelista"/>
         <w:numPr>
           <w:ilvl w:val="0"/>
           <w:numId w:val="5"/>
@@ -1701,23 +1738,23 @@
     </w:p>
     <w:p>
       <w:pPr>
-        <w:pStyle w:val="ListParagraph"/>
-        <w:jc w:val="both"/>
-        <w:rPr>
-          <w:noProof w:val="0"/>
-        </w:rPr>
-      </w:pPr>
-    </w:p>
-    <w:p>
-      <w:pPr>
-        <w:pStyle w:val="ListParagraph"/>
+        <w:pStyle w:val="Prrafodelista"/>
+        <w:jc w:val="both"/>
+        <w:rPr>
+          <w:noProof w:val="0"/>
+        </w:rPr>
+      </w:pPr>
+    </w:p>
+    <w:p>
+      <w:pPr>
+        <w:pStyle w:val="Prrafodelista"/>
         <w:ind w:left="360"/>
         <w:jc w:val="both"/>
         <w:rPr>
           <w:noProof w:val="0"/>
         </w:rPr>
       </w:pPr>
-      <w:bookmarkStart w:id="0" w:name="_Hlk133228346"/>
+      <w:bookmarkStart w:id="4" w:name="_Hlk133228346"/>
       <w:r>
         <w:rPr>
           <w:b/>
@@ -1732,11 +1769,11 @@
         </w:rPr>
         <w:t xml:space="preserve"> Municipio\Proyectos\wsfe\v2\wsfe-backend\resource\database\create.sql</w:t>
       </w:r>
-      <w:bookmarkEnd w:id="0"/>
-    </w:p>
-    <w:p>
-      <w:pPr>
-        <w:pStyle w:val="ListParagraph"/>
+      <w:bookmarkEnd w:id="4"/>
+    </w:p>
+    <w:p>
+      <w:pPr>
+        <w:pStyle w:val="Prrafodelista"/>
         <w:ind w:left="360"/>
         <w:jc w:val="both"/>
         <w:rPr>
@@ -1746,16 +1783,16 @@
     </w:p>
     <w:p>
       <w:pPr>
-        <w:pStyle w:val="ListParagraph"/>
-        <w:jc w:val="both"/>
-        <w:rPr>
-          <w:noProof w:val="0"/>
-        </w:rPr>
-      </w:pPr>
-    </w:p>
-    <w:p>
-      <w:pPr>
-        <w:pStyle w:val="ListParagraph"/>
+        <w:pStyle w:val="Prrafodelista"/>
+        <w:jc w:val="both"/>
+        <w:rPr>
+          <w:noProof w:val="0"/>
+        </w:rPr>
+      </w:pPr>
+    </w:p>
+    <w:p>
+      <w:pPr>
+        <w:pStyle w:val="Prrafodelista"/>
         <w:numPr>
           <w:ilvl w:val="0"/>
           <w:numId w:val="5"/>
@@ -1774,7 +1811,7 @@
     </w:p>
     <w:p>
       <w:pPr>
-        <w:pStyle w:val="ListParagraph"/>
+        <w:pStyle w:val="Prrafodelista"/>
         <w:ind w:left="360"/>
         <w:jc w:val="both"/>
         <w:rPr>
@@ -1784,7 +1821,7 @@
     </w:p>
     <w:p>
       <w:pPr>
-        <w:pStyle w:val="ListParagraph"/>
+        <w:pStyle w:val="Prrafodelista"/>
         <w:numPr>
           <w:ilvl w:val="0"/>
           <w:numId w:val="5"/>
@@ -1803,7 +1840,7 @@
     </w:p>
     <w:p>
       <w:pPr>
-        <w:pStyle w:val="ListParagraph"/>
+        <w:pStyle w:val="Prrafodelista"/>
         <w:jc w:val="both"/>
         <w:rPr>
           <w:b/>
@@ -1814,7 +1851,7 @@
     </w:p>
     <w:p>
       <w:pPr>
-        <w:pStyle w:val="ListParagraph"/>
+        <w:pStyle w:val="Prrafodelista"/>
         <w:ind w:left="360"/>
         <w:jc w:val="both"/>
         <w:rPr>
@@ -2015,7 +2052,7 @@
     </w:p>
     <w:p>
       <w:pPr>
-        <w:pStyle w:val="ListParagraph"/>
+        <w:pStyle w:val="Prrafodelista"/>
         <w:numPr>
           <w:ilvl w:val="0"/>
           <w:numId w:val="5"/>
@@ -2221,7 +2258,7 @@
     </w:p>
     <w:p>
       <w:pPr>
-        <w:pStyle w:val="ListParagraph"/>
+        <w:pStyle w:val="Prrafodelista"/>
         <w:numPr>
           <w:ilvl w:val="0"/>
           <w:numId w:val="5"/>
@@ -2298,7 +2335,7 @@
     </w:p>
     <w:p>
       <w:pPr>
-        <w:pStyle w:val="ListParagraph"/>
+        <w:pStyle w:val="Prrafodelista"/>
         <w:numPr>
           <w:ilvl w:val="0"/>
           <w:numId w:val="5"/>
@@ -2412,7 +2449,7 @@
     </w:p>
     <w:p>
       <w:pPr>
-        <w:pStyle w:val="ListParagraph"/>
+        <w:pStyle w:val="Prrafodelista"/>
         <w:ind w:left="360"/>
         <w:jc w:val="both"/>
         <w:rPr>
@@ -2424,7 +2461,7 @@
     </w:p>
     <w:p>
       <w:pPr>
-        <w:pStyle w:val="ListParagraph"/>
+        <w:pStyle w:val="Prrafodelista"/>
         <w:numPr>
           <w:ilvl w:val="0"/>
           <w:numId w:val="5"/>
@@ -2443,7 +2480,7 @@
     </w:p>
     <w:p>
       <w:pPr>
-        <w:pStyle w:val="ListParagraph"/>
+        <w:pStyle w:val="Prrafodelista"/>
         <w:ind w:left="360"/>
         <w:jc w:val="both"/>
         <w:rPr>
@@ -2453,7 +2490,7 @@
     </w:p>
     <w:p>
       <w:pPr>
-        <w:pStyle w:val="ListParagraph"/>
+        <w:pStyle w:val="Prrafodelista"/>
         <w:ind w:left="360"/>
         <w:jc w:val="both"/>
         <w:rPr>
@@ -2483,7 +2520,7 @@
     </w:p>
     <w:p>
       <w:pPr>
-        <w:pStyle w:val="ListParagraph"/>
+        <w:pStyle w:val="Prrafodelista"/>
         <w:ind w:left="360"/>
         <w:jc w:val="both"/>
         <w:rPr>
@@ -2493,7 +2530,7 @@
     </w:p>
     <w:p>
       <w:pPr>
-        <w:pStyle w:val="ListParagraph"/>
+        <w:pStyle w:val="Prrafodelista"/>
         <w:ind w:left="360"/>
         <w:jc w:val="both"/>
         <w:rPr>
@@ -2730,7 +2767,7 @@
     </w:p>
     <w:p>
       <w:pPr>
-        <w:pStyle w:val="ListParagraph"/>
+        <w:pStyle w:val="Prrafodelista"/>
         <w:numPr>
           <w:ilvl w:val="0"/>
           <w:numId w:val="13"/>
@@ -2761,7 +2798,7 @@
     </w:p>
     <w:p>
       <w:pPr>
-        <w:pStyle w:val="ListParagraph"/>
+        <w:pStyle w:val="Prrafodelista"/>
         <w:jc w:val="both"/>
         <w:rPr>
           <w:noProof w:val="0"/>
@@ -2776,7 +2813,7 @@
     </w:p>
     <w:p>
       <w:pPr>
-        <w:pStyle w:val="ListParagraph"/>
+        <w:pStyle w:val="Prrafodelista"/>
         <w:numPr>
           <w:ilvl w:val="0"/>
           <w:numId w:val="13"/>
@@ -2853,7 +2890,7 @@
 </file>
 
 <file path=word/endnotes.xml><?xml version="1.0" encoding="utf-8"?>
-<w:endnotes xmlns:wpc="http://schemas.microsoft.com/office/word/2010/wordprocessingCanvas" xmlns:cx="http://schemas.microsoft.com/office/drawing/2014/chartex" xmlns:cx1="http://schemas.microsoft.com/office/drawing/2015/9/8/chartex" xmlns:cx2="http://schemas.microsoft.com/office/drawing/2015/10/21/chartex" xmlns:cx3="http://schemas.microsoft.com/office/drawing/2016/5/9/chartex" xmlns:cx4="http://schemas.microsoft.com/office/drawing/2016/5/10/chartex" xmlns:cx5="http://schemas.microsoft.com/office/drawing/2016/5/11/chartex" xmlns:cx6="http://schemas.microsoft.com/office/drawing/2016/5/12/chartex" xmlns:cx7="http://schemas.microsoft.com/office/drawing/2016/5/13/chartex" xmlns:cx8="http://schemas.microsoft.com/office/drawing/2016/5/14/chartex" xmlns:mc="http://schemas.openxmlformats.org/markup-compatibility/2006" xmlns:aink="http://schemas.microsoft.com/office/drawing/2016/ink" xmlns:am3d="http://schemas.microsoft.com/office/drawing/2017/model3d" xmlns:o="urn:schemas-microsoft-com:office:office" xmlns:oel="http://schemas.microsoft.com/office/2019/extlst" xmlns:r="http://schemas.openxmlformats.org/officeDocument/2006/relationships" xmlns:m="http://schemas.openxmlformats.org/officeDocument/2006/math" xmlns:v="urn:schemas-microsoft-com:vml" xmlns:wp14="http://schemas.microsoft.com/office/word/2010/wordprocessingDrawing" xmlns:wp="http://schemas.openxmlformats.org/drawingml/2006/wordprocessingDrawing" xmlns:w10="urn:schemas-microsoft-com:office:word" xmlns:w="http://schemas.openxmlformats.org/wordprocessingml/2006/main" xmlns:w14="http://schemas.microsoft.com/office/word/2010/wordml" xmlns:w15="http://schemas.microsoft.com/office/word/2012/wordml" xmlns:w16cex="http://schemas.microsoft.com/office/word/2018/wordml/cex" xmlns:w16cid="http://schemas.microsoft.com/office/word/2016/wordml/cid" xmlns:w16="http://schemas.microsoft.com/office/word/2018/wordml" xmlns:w16du="http://schemas.microsoft.com/office/word/2023/wordml/word16du" xmlns:w16sdtdh="http://schemas.microsoft.com/office/word/2020/wordml/sdtdatahash" xmlns:w16se="http://schemas.microsoft.com/office/word/2015/wordml/symex" xmlns:wpg="http://schemas.microsoft.com/office/word/2010/wordprocessingGroup" xmlns:wpi="http://schemas.microsoft.com/office/word/2010/wordprocessingInk" xmlns:wne="http://schemas.microsoft.com/office/word/2006/wordml" xmlns:wps="http://schemas.microsoft.com/office/word/2010/wordprocessingShape" mc:Ignorable="w14 w15 w16se w16cid w16 w16cex w16sdtdh wp14">
+<w:endnotes xmlns:wpc="http://schemas.microsoft.com/office/word/2010/wordprocessingCanvas" xmlns:cx="http://schemas.microsoft.com/office/drawing/2014/chartex" xmlns:cx1="http://schemas.microsoft.com/office/drawing/2015/9/8/chartex" xmlns:cx2="http://schemas.microsoft.com/office/drawing/2015/10/21/chartex" xmlns:cx3="http://schemas.microsoft.com/office/drawing/2016/5/9/chartex" xmlns:cx4="http://schemas.microsoft.com/office/drawing/2016/5/10/chartex" xmlns:cx5="http://schemas.microsoft.com/office/drawing/2016/5/11/chartex" xmlns:cx6="http://schemas.microsoft.com/office/drawing/2016/5/12/chartex" xmlns:cx7="http://schemas.microsoft.com/office/drawing/2016/5/13/chartex" xmlns:cx8="http://schemas.microsoft.com/office/drawing/2016/5/14/chartex" xmlns:mc="http://schemas.openxmlformats.org/markup-compatibility/2006" xmlns:aink="http://schemas.microsoft.com/office/drawing/2016/ink" xmlns:am3d="http://schemas.microsoft.com/office/drawing/2017/model3d" xmlns:o="urn:schemas-microsoft-com:office:office" xmlns:oel="http://schemas.microsoft.com/office/2019/extlst" xmlns:r="http://schemas.openxmlformats.org/officeDocument/2006/relationships" xmlns:m="http://schemas.openxmlformats.org/officeDocument/2006/math" xmlns:v="urn:schemas-microsoft-com:vml" xmlns:wp14="http://schemas.microsoft.com/office/word/2010/wordprocessingDrawing" xmlns:wp="http://schemas.openxmlformats.org/drawingml/2006/wordprocessingDrawing" xmlns:w10="urn:schemas-microsoft-com:office:word" xmlns:w="http://schemas.openxmlformats.org/wordprocessingml/2006/main" xmlns:w14="http://schemas.microsoft.com/office/word/2010/wordml" xmlns:w15="http://schemas.microsoft.com/office/word/2012/wordml" xmlns:w16cex="http://schemas.microsoft.com/office/word/2018/wordml/cex" xmlns:w16cid="http://schemas.microsoft.com/office/word/2016/wordml/cid" xmlns:w16="http://schemas.microsoft.com/office/word/2018/wordml" xmlns:w16sdtdh="http://schemas.microsoft.com/office/word/2020/wordml/sdtdatahash" xmlns:w16se="http://schemas.microsoft.com/office/word/2015/wordml/symex" xmlns:wpg="http://schemas.microsoft.com/office/word/2010/wordprocessingGroup" xmlns:wpi="http://schemas.microsoft.com/office/word/2010/wordprocessingInk" xmlns:wne="http://schemas.microsoft.com/office/word/2006/wordml" xmlns:wps="http://schemas.microsoft.com/office/word/2010/wordprocessingShape" mc:Ignorable="w14 w15 w16se w16cid w16 w16cex w16sdtdh wp14">
   <w:endnote w:type="separator" w:id="-1">
     <w:p>
       <w:pPr>
@@ -2878,7 +2915,7 @@
 </file>
 
 <file path=word/footnotes.xml><?xml version="1.0" encoding="utf-8"?>
-<w:footnotes xmlns:wpc="http://schemas.microsoft.com/office/word/2010/wordprocessingCanvas" xmlns:cx="http://schemas.microsoft.com/office/drawing/2014/chartex" xmlns:cx1="http://schemas.microsoft.com/office/drawing/2015/9/8/chartex" xmlns:cx2="http://schemas.microsoft.com/office/drawing/2015/10/21/chartex" xmlns:cx3="http://schemas.microsoft.com/office/drawing/2016/5/9/chartex" xmlns:cx4="http://schemas.microsoft.com/office/drawing/2016/5/10/chartex" xmlns:cx5="http://schemas.microsoft.com/office/drawing/2016/5/11/chartex" xmlns:cx6="http://schemas.microsoft.com/office/drawing/2016/5/12/chartex" xmlns:cx7="http://schemas.microsoft.com/office/drawing/2016/5/13/chartex" xmlns:cx8="http://schemas.microsoft.com/office/drawing/2016/5/14/chartex" xmlns:mc="http://schemas.openxmlformats.org/markup-compatibility/2006" xmlns:aink="http://schemas.microsoft.com/office/drawing/2016/ink" xmlns:am3d="http://schemas.microsoft.com/office/drawing/2017/model3d" xmlns:o="urn:schemas-microsoft-com:office:office" xmlns:oel="http://schemas.microsoft.com/office/2019/extlst" xmlns:r="http://schemas.openxmlformats.org/officeDocument/2006/relationships" xmlns:m="http://schemas.openxmlformats.org/officeDocument/2006/math" xmlns:v="urn:schemas-microsoft-com:vml" xmlns:wp14="http://schemas.microsoft.com/office/word/2010/wordprocessingDrawing" xmlns:wp="http://schemas.openxmlformats.org/drawingml/2006/wordprocessingDrawing" xmlns:w10="urn:schemas-microsoft-com:office:word" xmlns:w="http://schemas.openxmlformats.org/wordprocessingml/2006/main" xmlns:w14="http://schemas.microsoft.com/office/word/2010/wordml" xmlns:w15="http://schemas.microsoft.com/office/word/2012/wordml" xmlns:w16cex="http://schemas.microsoft.com/office/word/2018/wordml/cex" xmlns:w16cid="http://schemas.microsoft.com/office/word/2016/wordml/cid" xmlns:w16="http://schemas.microsoft.com/office/word/2018/wordml" xmlns:w16du="http://schemas.microsoft.com/office/word/2023/wordml/word16du" xmlns:w16sdtdh="http://schemas.microsoft.com/office/word/2020/wordml/sdtdatahash" xmlns:w16se="http://schemas.microsoft.com/office/word/2015/wordml/symex" xmlns:wpg="http://schemas.microsoft.com/office/word/2010/wordprocessingGroup" xmlns:wpi="http://schemas.microsoft.com/office/word/2010/wordprocessingInk" xmlns:wne="http://schemas.microsoft.com/office/word/2006/wordml" xmlns:wps="http://schemas.microsoft.com/office/word/2010/wordprocessingShape" mc:Ignorable="w14 w15 w16se w16cid w16 w16cex w16sdtdh wp14">
+<w:footnotes xmlns:wpc="http://schemas.microsoft.com/office/word/2010/wordprocessingCanvas" xmlns:cx="http://schemas.microsoft.com/office/drawing/2014/chartex" xmlns:cx1="http://schemas.microsoft.com/office/drawing/2015/9/8/chartex" xmlns:cx2="http://schemas.microsoft.com/office/drawing/2015/10/21/chartex" xmlns:cx3="http://schemas.microsoft.com/office/drawing/2016/5/9/chartex" xmlns:cx4="http://schemas.microsoft.com/office/drawing/2016/5/10/chartex" xmlns:cx5="http://schemas.microsoft.com/office/drawing/2016/5/11/chartex" xmlns:cx6="http://schemas.microsoft.com/office/drawing/2016/5/12/chartex" xmlns:cx7="http://schemas.microsoft.com/office/drawing/2016/5/13/chartex" xmlns:cx8="http://schemas.microsoft.com/office/drawing/2016/5/14/chartex" xmlns:mc="http://schemas.openxmlformats.org/markup-compatibility/2006" xmlns:aink="http://schemas.microsoft.com/office/drawing/2016/ink" xmlns:am3d="http://schemas.microsoft.com/office/drawing/2017/model3d" xmlns:o="urn:schemas-microsoft-com:office:office" xmlns:oel="http://schemas.microsoft.com/office/2019/extlst" xmlns:r="http://schemas.openxmlformats.org/officeDocument/2006/relationships" xmlns:m="http://schemas.openxmlformats.org/officeDocument/2006/math" xmlns:v="urn:schemas-microsoft-com:vml" xmlns:wp14="http://schemas.microsoft.com/office/word/2010/wordprocessingDrawing" xmlns:wp="http://schemas.openxmlformats.org/drawingml/2006/wordprocessingDrawing" xmlns:w10="urn:schemas-microsoft-com:office:word" xmlns:w="http://schemas.openxmlformats.org/wordprocessingml/2006/main" xmlns:w14="http://schemas.microsoft.com/office/word/2010/wordml" xmlns:w15="http://schemas.microsoft.com/office/word/2012/wordml" xmlns:w16cex="http://schemas.microsoft.com/office/word/2018/wordml/cex" xmlns:w16cid="http://schemas.microsoft.com/office/word/2016/wordml/cid" xmlns:w16="http://schemas.microsoft.com/office/word/2018/wordml" xmlns:w16sdtdh="http://schemas.microsoft.com/office/word/2020/wordml/sdtdatahash" xmlns:w16se="http://schemas.microsoft.com/office/word/2015/wordml/symex" xmlns:wpg="http://schemas.microsoft.com/office/word/2010/wordprocessingGroup" xmlns:wpi="http://schemas.microsoft.com/office/word/2010/wordprocessingInk" xmlns:wne="http://schemas.microsoft.com/office/word/2006/wordml" xmlns:wps="http://schemas.microsoft.com/office/word/2010/wordprocessingShape" mc:Ignorable="w14 w15 w16se w16cid w16 w16cex w16sdtdh wp14">
   <w:footnote w:type="separator" w:id="-1">
     <w:p>
       <w:pPr>
@@ -2903,10 +2940,10 @@
 </file>
 
 <file path=word/header1.xml><?xml version="1.0" encoding="utf-8"?>
-<w:hdr xmlns:wpc="http://schemas.microsoft.com/office/word/2010/wordprocessingCanvas" xmlns:cx="http://schemas.microsoft.com/office/drawing/2014/chartex" xmlns:cx1="http://schemas.microsoft.com/office/drawing/2015/9/8/chartex" xmlns:cx2="http://schemas.microsoft.com/office/drawing/2015/10/21/chartex" xmlns:cx3="http://schemas.microsoft.com/office/drawing/2016/5/9/chartex" xmlns:cx4="http://schemas.microsoft.com/office/drawing/2016/5/10/chartex" xmlns:cx5="http://schemas.microsoft.com/office/drawing/2016/5/11/chartex" xmlns:cx6="http://schemas.microsoft.com/office/drawing/2016/5/12/chartex" xmlns:cx7="http://schemas.microsoft.com/office/drawing/2016/5/13/chartex" xmlns:cx8="http://schemas.microsoft.com/office/drawing/2016/5/14/chartex" xmlns:mc="http://schemas.openxmlformats.org/markup-compatibility/2006" xmlns:aink="http://schemas.microsoft.com/office/drawing/2016/ink" xmlns:am3d="http://schemas.microsoft.com/office/drawing/2017/model3d" xmlns:o="urn:schemas-microsoft-com:office:office" xmlns:oel="http://schemas.microsoft.com/office/2019/extlst" xmlns:r="http://schemas.openxmlformats.org/officeDocument/2006/relationships" xmlns:m="http://schemas.openxmlformats.org/officeDocument/2006/math" xmlns:v="urn:schemas-microsoft-com:vml" xmlns:wp14="http://schemas.microsoft.com/office/word/2010/wordprocessingDrawing" xmlns:wp="http://schemas.openxmlformats.org/drawingml/2006/wordprocessingDrawing" xmlns:w10="urn:schemas-microsoft-com:office:word" xmlns:w="http://schemas.openxmlformats.org/wordprocessingml/2006/main" xmlns:w14="http://schemas.microsoft.com/office/word/2010/wordml" xmlns:w15="http://schemas.microsoft.com/office/word/2012/wordml" xmlns:w16cex="http://schemas.microsoft.com/office/word/2018/wordml/cex" xmlns:w16cid="http://schemas.microsoft.com/office/word/2016/wordml/cid" xmlns:w16="http://schemas.microsoft.com/office/word/2018/wordml" xmlns:w16du="http://schemas.microsoft.com/office/word/2023/wordml/word16du" xmlns:w16sdtdh="http://schemas.microsoft.com/office/word/2020/wordml/sdtdatahash" xmlns:w16se="http://schemas.microsoft.com/office/word/2015/wordml/symex" xmlns:wpg="http://schemas.microsoft.com/office/word/2010/wordprocessingGroup" xmlns:wpi="http://schemas.microsoft.com/office/word/2010/wordprocessingInk" xmlns:wne="http://schemas.microsoft.com/office/word/2006/wordml" xmlns:wps="http://schemas.microsoft.com/office/word/2010/wordprocessingShape" mc:Ignorable="w14 w15 w16se w16cid w16 w16cex w16sdtdh wp14">
+<w:hdr xmlns:wpc="http://schemas.microsoft.com/office/word/2010/wordprocessingCanvas" xmlns:cx="http://schemas.microsoft.com/office/drawing/2014/chartex" xmlns:cx1="http://schemas.microsoft.com/office/drawing/2015/9/8/chartex" xmlns:cx2="http://schemas.microsoft.com/office/drawing/2015/10/21/chartex" xmlns:cx3="http://schemas.microsoft.com/office/drawing/2016/5/9/chartex" xmlns:cx4="http://schemas.microsoft.com/office/drawing/2016/5/10/chartex" xmlns:cx5="http://schemas.microsoft.com/office/drawing/2016/5/11/chartex" xmlns:cx6="http://schemas.microsoft.com/office/drawing/2016/5/12/chartex" xmlns:cx7="http://schemas.microsoft.com/office/drawing/2016/5/13/chartex" xmlns:cx8="http://schemas.microsoft.com/office/drawing/2016/5/14/chartex" xmlns:mc="http://schemas.openxmlformats.org/markup-compatibility/2006" xmlns:aink="http://schemas.microsoft.com/office/drawing/2016/ink" xmlns:am3d="http://schemas.microsoft.com/office/drawing/2017/model3d" xmlns:o="urn:schemas-microsoft-com:office:office" xmlns:oel="http://schemas.microsoft.com/office/2019/extlst" xmlns:r="http://schemas.openxmlformats.org/officeDocument/2006/relationships" xmlns:m="http://schemas.openxmlformats.org/officeDocument/2006/math" xmlns:v="urn:schemas-microsoft-com:vml" xmlns:wp14="http://schemas.microsoft.com/office/word/2010/wordprocessingDrawing" xmlns:wp="http://schemas.openxmlformats.org/drawingml/2006/wordprocessingDrawing" xmlns:w10="urn:schemas-microsoft-com:office:word" xmlns:w="http://schemas.openxmlformats.org/wordprocessingml/2006/main" xmlns:w14="http://schemas.microsoft.com/office/word/2010/wordml" xmlns:w15="http://schemas.microsoft.com/office/word/2012/wordml" xmlns:w16cex="http://schemas.microsoft.com/office/word/2018/wordml/cex" xmlns:w16cid="http://schemas.microsoft.com/office/word/2016/wordml/cid" xmlns:w16="http://schemas.microsoft.com/office/word/2018/wordml" xmlns:w16sdtdh="http://schemas.microsoft.com/office/word/2020/wordml/sdtdatahash" xmlns:w16se="http://schemas.microsoft.com/office/word/2015/wordml/symex" xmlns:wpg="http://schemas.microsoft.com/office/word/2010/wordprocessingGroup" xmlns:wpi="http://schemas.microsoft.com/office/word/2010/wordprocessingInk" xmlns:wne="http://schemas.microsoft.com/office/word/2006/wordml" xmlns:wps="http://schemas.microsoft.com/office/word/2010/wordprocessingShape" mc:Ignorable="w14 w15 w16se w16cid w16 w16cex w16sdtdh wp14">
   <w:p>
     <w:pPr>
-      <w:pStyle w:val="Header"/>
+      <w:pStyle w:val="Encabezado"/>
     </w:pPr>
     <w:r>
       <w:drawing>
@@ -2971,14 +3008,14 @@
   </w:p>
   <w:p>
     <w:pPr>
-      <w:pStyle w:val="Header"/>
+      <w:pStyle w:val="Encabezado"/>
     </w:pPr>
   </w:p>
 </w:hdr>
 </file>
 
 <file path=word/numbering.xml><?xml version="1.0" encoding="utf-8"?>
-<w:numbering xmlns:wpc="http://schemas.microsoft.com/office/word/2010/wordprocessingCanvas" xmlns:cx="http://schemas.microsoft.com/office/drawing/2014/chartex" xmlns:cx1="http://schemas.microsoft.com/office/drawing/2015/9/8/chartex" xmlns:cx2="http://schemas.microsoft.com/office/drawing/2015/10/21/chartex" xmlns:cx3="http://schemas.microsoft.com/office/drawing/2016/5/9/chartex" xmlns:cx4="http://schemas.microsoft.com/office/drawing/2016/5/10/chartex" xmlns:cx5="http://schemas.microsoft.com/office/drawing/2016/5/11/chartex" xmlns:cx6="http://schemas.microsoft.com/office/drawing/2016/5/12/chartex" xmlns:cx7="http://schemas.microsoft.com/office/drawing/2016/5/13/chartex" xmlns:cx8="http://schemas.microsoft.com/office/drawing/2016/5/14/chartex" xmlns:mc="http://schemas.openxmlformats.org/markup-compatibility/2006" xmlns:aink="http://schemas.microsoft.com/office/drawing/2016/ink" xmlns:am3d="http://schemas.microsoft.com/office/drawing/2017/model3d" xmlns:o="urn:schemas-microsoft-com:office:office" xmlns:oel="http://schemas.microsoft.com/office/2019/extlst" xmlns:r="http://schemas.openxmlformats.org/officeDocument/2006/relationships" xmlns:m="http://schemas.openxmlformats.org/officeDocument/2006/math" xmlns:v="urn:schemas-microsoft-com:vml" xmlns:wp14="http://schemas.microsoft.com/office/word/2010/wordprocessingDrawing" xmlns:wp="http://schemas.openxmlformats.org/drawingml/2006/wordprocessingDrawing" xmlns:w10="urn:schemas-microsoft-com:office:word" xmlns:w="http://schemas.openxmlformats.org/wordprocessingml/2006/main" xmlns:w14="http://schemas.microsoft.com/office/word/2010/wordml" xmlns:w15="http://schemas.microsoft.com/office/word/2012/wordml" xmlns:w16cex="http://schemas.microsoft.com/office/word/2018/wordml/cex" xmlns:w16cid="http://schemas.microsoft.com/office/word/2016/wordml/cid" xmlns:w16="http://schemas.microsoft.com/office/word/2018/wordml" xmlns:w16du="http://schemas.microsoft.com/office/word/2023/wordml/word16du" xmlns:w16sdtdh="http://schemas.microsoft.com/office/word/2020/wordml/sdtdatahash" xmlns:w16se="http://schemas.microsoft.com/office/word/2015/wordml/symex" xmlns:wpg="http://schemas.microsoft.com/office/word/2010/wordprocessingGroup" xmlns:wpi="http://schemas.microsoft.com/office/word/2010/wordprocessingInk" xmlns:wne="http://schemas.microsoft.com/office/word/2006/wordml" xmlns:wps="http://schemas.microsoft.com/office/word/2010/wordprocessingShape" mc:Ignorable="w14 w15 w16se w16cid w16 w16cex w16sdtdh wp14">
+<w:numbering xmlns:wpc="http://schemas.microsoft.com/office/word/2010/wordprocessingCanvas" xmlns:cx="http://schemas.microsoft.com/office/drawing/2014/chartex" xmlns:cx1="http://schemas.microsoft.com/office/drawing/2015/9/8/chartex" xmlns:cx2="http://schemas.microsoft.com/office/drawing/2015/10/21/chartex" xmlns:cx3="http://schemas.microsoft.com/office/drawing/2016/5/9/chartex" xmlns:cx4="http://schemas.microsoft.com/office/drawing/2016/5/10/chartex" xmlns:cx5="http://schemas.microsoft.com/office/drawing/2016/5/11/chartex" xmlns:cx6="http://schemas.microsoft.com/office/drawing/2016/5/12/chartex" xmlns:cx7="http://schemas.microsoft.com/office/drawing/2016/5/13/chartex" xmlns:cx8="http://schemas.microsoft.com/office/drawing/2016/5/14/chartex" xmlns:mc="http://schemas.openxmlformats.org/markup-compatibility/2006" xmlns:aink="http://schemas.microsoft.com/office/drawing/2016/ink" xmlns:am3d="http://schemas.microsoft.com/office/drawing/2017/model3d" xmlns:o="urn:schemas-microsoft-com:office:office" xmlns:oel="http://schemas.microsoft.com/office/2019/extlst" xmlns:r="http://schemas.openxmlformats.org/officeDocument/2006/relationships" xmlns:m="http://schemas.openxmlformats.org/officeDocument/2006/math" xmlns:v="urn:schemas-microsoft-com:vml" xmlns:wp14="http://schemas.microsoft.com/office/word/2010/wordprocessingDrawing" xmlns:wp="http://schemas.openxmlformats.org/drawingml/2006/wordprocessingDrawing" xmlns:w10="urn:schemas-microsoft-com:office:word" xmlns:w="http://schemas.openxmlformats.org/wordprocessingml/2006/main" xmlns:w14="http://schemas.microsoft.com/office/word/2010/wordml" xmlns:w15="http://schemas.microsoft.com/office/word/2012/wordml" xmlns:w16cex="http://schemas.microsoft.com/office/word/2018/wordml/cex" xmlns:w16cid="http://schemas.microsoft.com/office/word/2016/wordml/cid" xmlns:w16="http://schemas.microsoft.com/office/word/2018/wordml" xmlns:w16sdtdh="http://schemas.microsoft.com/office/word/2020/wordml/sdtdatahash" xmlns:w16se="http://schemas.microsoft.com/office/word/2015/wordml/symex" xmlns:wpg="http://schemas.microsoft.com/office/word/2010/wordprocessingGroup" xmlns:wpi="http://schemas.microsoft.com/office/word/2010/wordprocessingInk" xmlns:wne="http://schemas.microsoft.com/office/word/2006/wordml" xmlns:wps="http://schemas.microsoft.com/office/word/2010/wordprocessingShape" mc:Ignorable="w14 w15 w16se w16cid w16 w16cex w16sdtdh wp14">
   <w:abstractNum w:abstractNumId="0" w15:restartNumberingAfterBreak="0">
     <w:nsid w:val="090B15F1"/>
     <w:multiLevelType w:val="hybridMultilevel"/>
@@ -4665,11 +4702,11 @@
       <w14:ligatures w14:val="none"/>
     </w:rPr>
   </w:style>
-  <w:style w:type="paragraph" w:styleId="Heading1">
+  <w:style w:type="paragraph" w:styleId="Ttulo1">
     <w:name w:val="heading 1"/>
     <w:basedOn w:val="Normal"/>
     <w:next w:val="Normal"/>
-    <w:link w:val="Heading1Char"/>
+    <w:link w:val="Ttulo1Car"/>
     <w:uiPriority w:val="9"/>
     <w:qFormat/>
     <w:rsid w:val="00AA5567"/>
@@ -4686,11 +4723,11 @@
       <w:szCs w:val="32"/>
     </w:rPr>
   </w:style>
-  <w:style w:type="paragraph" w:styleId="Heading2">
+  <w:style w:type="paragraph" w:styleId="Ttulo2">
     <w:name w:val="heading 2"/>
     <w:basedOn w:val="Normal"/>
     <w:next w:val="Normal"/>
-    <w:link w:val="Heading2Char"/>
+    <w:link w:val="Ttulo2Car"/>
     <w:uiPriority w:val="9"/>
     <w:unhideWhenUsed/>
     <w:qFormat/>
@@ -4708,11 +4745,11 @@
       <w:szCs w:val="26"/>
     </w:rPr>
   </w:style>
-  <w:style w:type="paragraph" w:styleId="Heading3">
+  <w:style w:type="paragraph" w:styleId="Ttulo3">
     <w:name w:val="heading 3"/>
     <w:basedOn w:val="Normal"/>
     <w:next w:val="Normal"/>
-    <w:link w:val="Heading3Char"/>
+    <w:link w:val="Ttulo3Car"/>
     <w:uiPriority w:val="9"/>
     <w:unhideWhenUsed/>
     <w:qFormat/>
@@ -4730,13 +4767,13 @@
       <w:szCs w:val="24"/>
     </w:rPr>
   </w:style>
-  <w:style w:type="character" w:default="1" w:styleId="DefaultParagraphFont">
+  <w:style w:type="character" w:default="1" w:styleId="Fuentedeprrafopredeter">
     <w:name w:val="Default Paragraph Font"/>
     <w:uiPriority w:val="1"/>
     <w:semiHidden/>
     <w:unhideWhenUsed/>
   </w:style>
-  <w:style w:type="table" w:default="1" w:styleId="TableNormal">
+  <w:style w:type="table" w:default="1" w:styleId="Tablanormal">
     <w:name w:val="Normal Table"/>
     <w:uiPriority w:val="99"/>
     <w:semiHidden/>
@@ -4751,16 +4788,16 @@
       </w:tblCellMar>
     </w:tblPr>
   </w:style>
-  <w:style w:type="numbering" w:default="1" w:styleId="NoList">
+  <w:style w:type="numbering" w:default="1" w:styleId="Sinlista">
     <w:name w:val="No List"/>
     <w:uiPriority w:val="99"/>
     <w:semiHidden/>
     <w:unhideWhenUsed/>
   </w:style>
-  <w:style w:type="paragraph" w:styleId="Header">
+  <w:style w:type="paragraph" w:styleId="Encabezado">
     <w:name w:val="header"/>
     <w:basedOn w:val="Normal"/>
-    <w:link w:val="HeaderChar"/>
+    <w:link w:val="EncabezadoCar"/>
     <w:uiPriority w:val="99"/>
     <w:unhideWhenUsed/>
     <w:rsid w:val="00AA5567"/>
@@ -4772,17 +4809,17 @@
       <w:spacing w:after="0" w:line="240" w:lineRule="auto"/>
     </w:pPr>
   </w:style>
-  <w:style w:type="character" w:customStyle="1" w:styleId="HeaderChar">
-    <w:name w:val="Header Char"/>
-    <w:basedOn w:val="DefaultParagraphFont"/>
-    <w:link w:val="Header"/>
+  <w:style w:type="character" w:customStyle="1" w:styleId="EncabezadoCar">
+    <w:name w:val="Encabezado Car"/>
+    <w:basedOn w:val="Fuentedeprrafopredeter"/>
+    <w:link w:val="Encabezado"/>
     <w:uiPriority w:val="99"/>
     <w:rsid w:val="00AA5567"/>
   </w:style>
-  <w:style w:type="paragraph" w:styleId="Footer">
+  <w:style w:type="paragraph" w:styleId="Piedepgina">
     <w:name w:val="footer"/>
     <w:basedOn w:val="Normal"/>
-    <w:link w:val="FooterChar"/>
+    <w:link w:val="PiedepginaCar"/>
     <w:uiPriority w:val="99"/>
     <w:unhideWhenUsed/>
     <w:rsid w:val="00AA5567"/>
@@ -4794,17 +4831,17 @@
       <w:spacing w:after="0" w:line="240" w:lineRule="auto"/>
     </w:pPr>
   </w:style>
-  <w:style w:type="character" w:customStyle="1" w:styleId="FooterChar">
-    <w:name w:val="Footer Char"/>
-    <w:basedOn w:val="DefaultParagraphFont"/>
-    <w:link w:val="Footer"/>
+  <w:style w:type="character" w:customStyle="1" w:styleId="PiedepginaCar">
+    <w:name w:val="Pie de página Car"/>
+    <w:basedOn w:val="Fuentedeprrafopredeter"/>
+    <w:link w:val="Piedepgina"/>
     <w:uiPriority w:val="99"/>
     <w:rsid w:val="00AA5567"/>
   </w:style>
-  <w:style w:type="character" w:customStyle="1" w:styleId="Heading1Char">
-    <w:name w:val="Heading 1 Char"/>
-    <w:basedOn w:val="DefaultParagraphFont"/>
-    <w:link w:val="Heading1"/>
+  <w:style w:type="character" w:customStyle="1" w:styleId="Ttulo1Car">
+    <w:name w:val="Título 1 Car"/>
+    <w:basedOn w:val="Fuentedeprrafopredeter"/>
+    <w:link w:val="Ttulo1"/>
     <w:uiPriority w:val="9"/>
     <w:rsid w:val="00AA5567"/>
     <w:rPr>
@@ -4818,10 +4855,10 @@
       <w14:ligatures w14:val="none"/>
     </w:rPr>
   </w:style>
-  <w:style w:type="character" w:customStyle="1" w:styleId="Heading2Char">
-    <w:name w:val="Heading 2 Char"/>
-    <w:basedOn w:val="DefaultParagraphFont"/>
-    <w:link w:val="Heading2"/>
+  <w:style w:type="character" w:customStyle="1" w:styleId="Ttulo2Car">
+    <w:name w:val="Título 2 Car"/>
+    <w:basedOn w:val="Fuentedeprrafopredeter"/>
+    <w:link w:val="Ttulo2"/>
     <w:uiPriority w:val="9"/>
     <w:rsid w:val="00AA5567"/>
     <w:rPr>
@@ -4835,10 +4872,10 @@
       <w14:ligatures w14:val="none"/>
     </w:rPr>
   </w:style>
-  <w:style w:type="character" w:customStyle="1" w:styleId="Heading3Char">
-    <w:name w:val="Heading 3 Char"/>
-    <w:basedOn w:val="DefaultParagraphFont"/>
-    <w:link w:val="Heading3"/>
+  <w:style w:type="character" w:customStyle="1" w:styleId="Ttulo3Car">
+    <w:name w:val="Título 3 Car"/>
+    <w:basedOn w:val="Fuentedeprrafopredeter"/>
+    <w:link w:val="Ttulo3"/>
     <w:uiPriority w:val="9"/>
     <w:rsid w:val="00AA5567"/>
     <w:rPr>
@@ -4852,9 +4889,9 @@
       <w14:ligatures w14:val="none"/>
     </w:rPr>
   </w:style>
-  <w:style w:type="character" w:styleId="Hyperlink">
+  <w:style w:type="character" w:styleId="Hipervnculo">
     <w:name w:val="Hyperlink"/>
-    <w:basedOn w:val="DefaultParagraphFont"/>
+    <w:basedOn w:val="Fuentedeprrafopredeter"/>
     <w:uiPriority w:val="99"/>
     <w:unhideWhenUsed/>
     <w:rsid w:val="00AA5567"/>
@@ -4863,9 +4900,9 @@
       <w:u w:val="single"/>
     </w:rPr>
   </w:style>
-  <w:style w:type="character" w:styleId="UnresolvedMention">
+  <w:style w:type="character" w:styleId="Mencinsinresolver">
     <w:name w:val="Unresolved Mention"/>
-    <w:basedOn w:val="DefaultParagraphFont"/>
+    <w:basedOn w:val="Fuentedeprrafopredeter"/>
     <w:uiPriority w:val="99"/>
     <w:semiHidden/>
     <w:unhideWhenUsed/>
@@ -4875,9 +4912,9 @@
       <w:shd w:val="clear" w:color="auto" w:fill="E1DFDD"/>
     </w:rPr>
   </w:style>
-  <w:style w:type="character" w:styleId="FollowedHyperlink">
+  <w:style w:type="character" w:styleId="Hipervnculovisitado">
     <w:name w:val="FollowedHyperlink"/>
-    <w:basedOn w:val="DefaultParagraphFont"/>
+    <w:basedOn w:val="Fuentedeprrafopredeter"/>
     <w:uiPriority w:val="99"/>
     <w:semiHidden/>
     <w:unhideWhenUsed/>
@@ -4887,7 +4924,7 @@
       <w:u w:val="single"/>
     </w:rPr>
   </w:style>
-  <w:style w:type="paragraph" w:styleId="ListParagraph">
+  <w:style w:type="paragraph" w:styleId="Prrafodelista">
     <w:name w:val="List Paragraph"/>
     <w:basedOn w:val="Normal"/>
     <w:uiPriority w:val="34"/>
@@ -4898,7 +4935,7 @@
       <w:contextualSpacing/>
     </w:pPr>
   </w:style>
-  <w:style w:type="paragraph" w:styleId="NoSpacing">
+  <w:style w:type="paragraph" w:styleId="Sinespaciado">
     <w:name w:val="No Spacing"/>
     <w:uiPriority w:val="1"/>
     <w:qFormat/>
@@ -4913,10 +4950,10 @@
       <w14:ligatures w14:val="none"/>
     </w:rPr>
   </w:style>
-  <w:style w:type="paragraph" w:styleId="EndnoteText">
+  <w:style w:type="paragraph" w:styleId="Textonotaalfinal">
     <w:name w:val="endnote text"/>
     <w:basedOn w:val="Normal"/>
-    <w:link w:val="EndnoteTextChar"/>
+    <w:link w:val="TextonotaalfinalCar"/>
     <w:uiPriority w:val="99"/>
     <w:semiHidden/>
     <w:unhideWhenUsed/>
@@ -4929,10 +4966,10 @@
       <w:szCs w:val="20"/>
     </w:rPr>
   </w:style>
-  <w:style w:type="character" w:customStyle="1" w:styleId="EndnoteTextChar">
-    <w:name w:val="Endnote Text Char"/>
-    <w:basedOn w:val="DefaultParagraphFont"/>
-    <w:link w:val="EndnoteText"/>
+  <w:style w:type="character" w:customStyle="1" w:styleId="TextonotaalfinalCar">
+    <w:name w:val="Texto nota al final Car"/>
+    <w:basedOn w:val="Fuentedeprrafopredeter"/>
+    <w:link w:val="Textonotaalfinal"/>
     <w:uiPriority w:val="99"/>
     <w:semiHidden/>
     <w:rsid w:val="004A5F54"/>
@@ -4945,9 +4982,9 @@
       <w14:ligatures w14:val="none"/>
     </w:rPr>
   </w:style>
-  <w:style w:type="character" w:styleId="EndnoteReference">
+  <w:style w:type="character" w:styleId="Refdenotaalfinal">
     <w:name w:val="endnote reference"/>
-    <w:basedOn w:val="DefaultParagraphFont"/>
+    <w:basedOn w:val="Fuentedeprrafopredeter"/>
     <w:uiPriority w:val="99"/>
     <w:semiHidden/>
     <w:unhideWhenUsed/>

</xml_diff>